<commit_message>
Update proposal with new materials (宣纸挂历+福字拓印), 30 sets, date 12.19
Co-authored-by: ChenyuHeee <61829356+ChenyuHeee@users.noreply.github.com>
</commit_message>
<xml_diff>
--- a/伴老活动策划案-岁月流金巧手传情.docx
+++ b/伴老活动策划案-岁月流金巧手传情.docx
@@ -44,7 +44,6 @@
         <w:rPr>
           <w:rFonts w:eastAsia="黑体"/>
           <w:rFonts w:ascii="黑体" w:hAnsi="黑体"/>
-          <w:b/>
           <w:sz w:val="32"/>
         </w:rPr>
         <w:t>一、活动基本信息</w:t>
@@ -54,7 +53,6 @@
       <w:tblPr>
         <w:tblStyle w:val="TableGrid"/>
         <w:tblW w:type="auto" w:w="0"/>
-        <w:jc w:val="center"/>
         <w:tblLook w:firstColumn="1" w:firstRow="1" w:lastColumn="0" w:lastRow="0" w:noHBand="0" w:noVBand="1" w:val="04A0"/>
       </w:tblPr>
       <w:tblGrid>
@@ -71,7 +69,6 @@
               <w:rPr>
                 <w:rFonts w:eastAsia="黑体"/>
                 <w:rFonts w:ascii="黑体" w:hAnsi="黑体"/>
-                <w:b/>
                 <w:sz w:val="22"/>
               </w:rPr>
               <w:t>活动主题</w:t>
@@ -104,7 +101,6 @@
               <w:rPr>
                 <w:rFonts w:eastAsia="黑体"/>
                 <w:rFonts w:ascii="黑体" w:hAnsi="黑体"/>
-                <w:b/>
                 <w:sz w:val="22"/>
               </w:rPr>
               <w:t>活动时间</w:t>
@@ -122,7 +118,7 @@
                 <w:rFonts w:ascii="宋体" w:hAnsi="宋体"/>
                 <w:sz w:val="22"/>
               </w:rPr>
-              <w:t>待定（建议选择周末下午 14:00-16:00，与社区沟通后最终确认）</w:t>
+              <w:t>2024年12月19日（周五）下午 14:00-16:00</w:t>
             </w:r>
           </w:p>
         </w:tc>
@@ -137,7 +133,6 @@
               <w:rPr>
                 <w:rFonts w:eastAsia="黑体"/>
                 <w:rFonts w:ascii="黑体" w:hAnsi="黑体"/>
-                <w:b/>
                 <w:sz w:val="22"/>
               </w:rPr>
               <w:t>活动地点</w:t>
@@ -170,7 +165,6 @@
               <w:rPr>
                 <w:rFonts w:eastAsia="黑体"/>
                 <w:rFonts w:ascii="黑体" w:hAnsi="黑体"/>
-                <w:b/>
                 <w:sz w:val="22"/>
               </w:rPr>
               <w:t>预计参与人数</w:t>
@@ -188,7 +182,7 @@
                 <w:rFonts w:ascii="宋体" w:hAnsi="宋体"/>
                 <w:sz w:val="22"/>
               </w:rPr>
-              <w:t>30人左右：老年人15位、志愿者15位</w:t>
+              <w:t>45人左右：老年人30位、志愿者15位</w:t>
             </w:r>
           </w:p>
         </w:tc>
@@ -203,7 +197,6 @@
               <w:rPr>
                 <w:rFonts w:eastAsia="黑体"/>
                 <w:rFonts w:ascii="黑体" w:hAnsi="黑体"/>
-                <w:b/>
                 <w:sz w:val="22"/>
               </w:rPr>
               <w:t>主办单位</w:t>
@@ -236,7 +229,6 @@
               <w:rPr>
                 <w:rFonts w:eastAsia="黑体"/>
                 <w:rFonts w:ascii="黑体" w:hAnsi="黑体"/>
-                <w:b/>
                 <w:sz w:val="22"/>
               </w:rPr>
               <w:t>活动性质</w:t>
@@ -269,7 +261,6 @@
         <w:rPr>
           <w:rFonts w:eastAsia="黑体"/>
           <w:rFonts w:ascii="黑体" w:hAnsi="黑体"/>
-          <w:b/>
           <w:sz w:val="32"/>
         </w:rPr>
         <w:t>二、活动主题说明</w:t>
@@ -282,7 +273,7 @@
           <w:rFonts w:ascii="宋体" w:hAnsi="宋体"/>
           <w:sz w:val="22"/>
         </w:rPr>
-        <w:t>本次活动以"岁月流金·巧手传情"为主题，通过手工制作的方式，让青年志愿者与老年人一对一结对，在轻松愉快的氛围中，共同完成两项富有创意的手工项目——立体字制作与新年挂历DIY，传递温情与陪伴。</w:t>
+        <w:t>本次活动以"岁月流金·巧手传情"为主题，通过手工制作的方式，让青年志愿者与老年人结对，在轻松愉快的氛围中，共同完成两项富有创意的手工项目——立体字制作与新年挂历DIY（含福字拓印），传递温情与陪伴。</w:t>
       </w:r>
     </w:p>
     <w:p/>
@@ -294,7 +285,6 @@
         <w:rPr>
           <w:rFonts w:eastAsia="黑体"/>
           <w:rFonts w:ascii="黑体" w:hAnsi="黑体"/>
-          <w:b/>
           <w:sz w:val="32"/>
         </w:rPr>
         <w:t>三、活动环节设计</w:t>
@@ -305,7 +295,6 @@
         <w:rPr>
           <w:rFonts w:eastAsia="黑体"/>
           <w:rFonts w:ascii="黑体" w:hAnsi="黑体"/>
-          <w:b/>
           <w:sz w:val="24"/>
         </w:rPr>
         <w:t>【余音绕梁·乐叙岁月情】—— 暖场互动（10分钟）</w:t>
@@ -322,7 +311,7 @@
         <w:br/>
         <w:t>• 播放老年人熟悉的经典歌曲，带动现场气氛</w:t>
         <w:br/>
-        <w:t>• 志愿者与老人一对一结对</w:t>
+        <w:t>• 志愿者与老人结对</w:t>
       </w:r>
     </w:p>
     <w:p>
@@ -330,7 +319,6 @@
         <w:rPr>
           <w:rFonts w:eastAsia="黑体"/>
           <w:rFonts w:ascii="黑体" w:hAnsi="黑体"/>
-          <w:b/>
           <w:sz w:val="24"/>
         </w:rPr>
         <w:t>【巧手生辉·立体绘心意】—— 立体字手工（45分钟）</w:t>
@@ -368,7 +356,6 @@
               <w:rPr>
                 <w:rFonts w:eastAsia="黑体"/>
                 <w:rFonts w:ascii="黑体" w:hAnsi="黑体"/>
-                <w:b/>
                 <w:sz w:val="20"/>
               </w:rPr>
               <w:t>时间</w:t>
@@ -384,7 +371,6 @@
               <w:rPr>
                 <w:rFonts w:eastAsia="黑体"/>
                 <w:rFonts w:ascii="黑体" w:hAnsi="黑体"/>
-                <w:b/>
                 <w:sz w:val="20"/>
               </w:rPr>
               <w:t>流程</w:t>
@@ -400,7 +386,6 @@
               <w:rPr>
                 <w:rFonts w:eastAsia="黑体"/>
                 <w:rFonts w:ascii="黑体" w:hAnsi="黑体"/>
-                <w:b/>
                 <w:sz w:val="20"/>
               </w:rPr>
               <w:t>具体安排</w:t>
@@ -416,7 +401,6 @@
               <w:rPr>
                 <w:rFonts w:eastAsia="黑体"/>
                 <w:rFonts w:ascii="黑体" w:hAnsi="黑体"/>
-                <w:b/>
                 <w:sz w:val="20"/>
               </w:rPr>
               <w:t>技巧提示</w:t>
@@ -466,7 +450,7 @@
                 <w:rFonts w:ascii="宋体" w:hAnsi="宋体"/>
                 <w:sz w:val="18"/>
               </w:rPr>
-              <w:t>老人挑选姓氏或吉祥字，使用模板，在3张不同颜色的卡纸上描出同一个字的轮廓。</w:t>
+              <w:t>老人挑选姓氏或吉祥字，在3张不同颜色卡纸上描出轮廓</w:t>
             </w:r>
           </w:p>
         </w:tc>
@@ -481,7 +465,7 @@
                 <w:rFonts w:ascii="宋体" w:hAnsi="宋体"/>
                 <w:sz w:val="18"/>
               </w:rPr>
-              <w:t>建议选择有对比的颜色，如"深蓝-浅蓝-白色"或"红色-黄色-白色"</w:t>
+              <w:t>选择对比色如深蓝-浅蓝-白</w:t>
             </w:r>
           </w:p>
         </w:tc>
@@ -528,7 +512,7 @@
                 <w:rFonts w:ascii="宋体" w:hAnsi="宋体"/>
                 <w:sz w:val="18"/>
               </w:rPr>
-              <w:t>将字剪下，用泡棉双面胶层层堆叠，贴在背景板上，形成立体效果。</w:t>
+              <w:t>将字剪下，用泡棉胶层层堆叠贴在背景板上</w:t>
             </w:r>
           </w:p>
         </w:tc>
@@ -543,7 +527,7 @@
                 <w:rFonts w:ascii="宋体" w:hAnsi="宋体"/>
                 <w:sz w:val="18"/>
               </w:rPr>
-              <w:t>三层堆叠后，立体的层次感和阴影效果非常漂亮</w:t>
+              <w:t>三层堆叠效果漂亮</w:t>
             </w:r>
           </w:p>
         </w:tc>
@@ -590,7 +574,7 @@
                 <w:rFonts w:ascii="宋体" w:hAnsi="宋体"/>
                 <w:sz w:val="18"/>
               </w:rPr>
-              <w:t>用马克笔在作品角落签上名字和日期</w:t>
+              <w:t>用马克笔签名和日期</w:t>
             </w:r>
           </w:p>
         </w:tc>
@@ -652,7 +636,7 @@
                 <w:rFonts w:ascii="宋体" w:hAnsi="宋体"/>
                 <w:sz w:val="18"/>
               </w:rPr>
-              <w:t>老人高举立体字作品拍照留念</w:t>
+              <w:t>老人高举作品拍照</w:t>
             </w:r>
           </w:p>
         </w:tc>
@@ -667,7 +651,7 @@
                 <w:rFonts w:ascii="宋体" w:hAnsi="宋体"/>
                 <w:sz w:val="18"/>
               </w:rPr>
-              <w:t>立体字在光线下会产生有趣的阴影</w:t>
+              <w:t>光线下阴影效果好</w:t>
             </w:r>
           </w:p>
         </w:tc>
@@ -679,10 +663,9 @@
         <w:rPr>
           <w:rFonts w:eastAsia="黑体"/>
           <w:rFonts w:ascii="黑体" w:hAnsi="黑体"/>
-          <w:b/>
           <w:sz w:val="24"/>
         </w:rPr>
-        <w:t>【时光印记·新年祝福挂】—— 新年挂历DIY（45分钟）</w:t>
+        <w:t>【时光印记·新年祝福挂】—— 新年挂历DIY + 福字拓印（45分钟）</w:t>
       </w:r>
     </w:p>
     <w:p>
@@ -692,7 +675,7 @@
           <w:rFonts w:ascii="宋体" w:hAnsi="宋体"/>
           <w:sz w:val="22"/>
         </w:rPr>
-        <w:t>项目简介：使用国潮风挂饰DIY材料包，制作富有春节氛围的新年挂历装饰品，为老人的新年增添喜庆气氛。</w:t>
+        <w:t>项目简介：使用空白宣纸挂历和福字拓印DIY材料包，制作富有传统文化韵味的新年挂历装饰品。通过非遗福字拓印工艺，让老人亲手制作专属的马年福字挂历。</w:t>
       </w:r>
     </w:p>
     <w:tbl>
@@ -717,7 +700,6 @@
               <w:rPr>
                 <w:rFonts w:eastAsia="黑体"/>
                 <w:rFonts w:ascii="黑体" w:hAnsi="黑体"/>
-                <w:b/>
                 <w:sz w:val="20"/>
               </w:rPr>
               <w:t>时间</w:t>
@@ -733,7 +715,6 @@
               <w:rPr>
                 <w:rFonts w:eastAsia="黑体"/>
                 <w:rFonts w:ascii="黑体" w:hAnsi="黑体"/>
-                <w:b/>
                 <w:sz w:val="20"/>
               </w:rPr>
               <w:t>流程</w:t>
@@ -749,7 +730,6 @@
               <w:rPr>
                 <w:rFonts w:eastAsia="黑体"/>
                 <w:rFonts w:ascii="黑体" w:hAnsi="黑体"/>
-                <w:b/>
                 <w:sz w:val="20"/>
               </w:rPr>
               <w:t>具体安排</w:t>
@@ -765,7 +745,6 @@
               <w:rPr>
                 <w:rFonts w:eastAsia="黑体"/>
                 <w:rFonts w:ascii="黑体" w:hAnsi="黑体"/>
-                <w:b/>
                 <w:sz w:val="20"/>
               </w:rPr>
               <w:t>技巧提示</w:t>
@@ -815,7 +794,7 @@
                 <w:rFonts w:ascii="宋体" w:hAnsi="宋体"/>
                 <w:sz w:val="18"/>
               </w:rPr>
-              <w:t>分发材料包，介绍各部件名称和用途</w:t>
+              <w:t>分发宣纸挂历和福字拓印材料包</w:t>
             </w:r>
           </w:p>
         </w:tc>
@@ -830,7 +809,7 @@
                 <w:rFonts w:ascii="宋体" w:hAnsi="宋体"/>
                 <w:sz w:val="18"/>
               </w:rPr>
-              <w:t>确保每位老人都能看清材料</w:t>
+              <w:t>确保老人看清材料</w:t>
             </w:r>
           </w:p>
         </w:tc>
@@ -862,7 +841,7 @@
                 <w:rFonts w:ascii="宋体" w:hAnsi="宋体"/>
                 <w:sz w:val="18"/>
               </w:rPr>
-              <w:t>组装制作</w:t>
+              <w:t>福字拓印</w:t>
             </w:r>
           </w:p>
         </w:tc>
@@ -877,7 +856,7 @@
                 <w:rFonts w:ascii="宋体" w:hAnsi="宋体"/>
                 <w:sz w:val="18"/>
               </w:rPr>
-              <w:t>按照说明书步骤，一对一指导老人完成挂历组装</w:t>
+              <w:t>使用镂空模板在宣纸挂历上拓印福字</w:t>
             </w:r>
           </w:p>
         </w:tc>
@@ -892,7 +871,7 @@
                 <w:rFonts w:ascii="宋体" w:hAnsi="宋体"/>
                 <w:sz w:val="18"/>
               </w:rPr>
-              <w:t>耐心讲解，根据老人进度灵活调整</w:t>
+              <w:t>墨水用量适中</w:t>
             </w:r>
           </w:p>
         </w:tc>
@@ -939,7 +918,7 @@
                 <w:rFonts w:ascii="宋体" w:hAnsi="宋体"/>
                 <w:sz w:val="18"/>
               </w:rPr>
-              <w:t>添加装饰元素，如贴纸、福字等</w:t>
+              <w:t>添加装饰元素，晾干作品</w:t>
             </w:r>
           </w:p>
         </w:tc>
@@ -1028,7 +1007,6 @@
         <w:rPr>
           <w:rFonts w:eastAsia="黑体"/>
           <w:rFonts w:ascii="黑体" w:hAnsi="黑体"/>
-          <w:b/>
           <w:sz w:val="24"/>
         </w:rPr>
         <w:t>【温情满溢·欢乐大合影】—— 活动收尾（10分钟）</w:t>
@@ -1059,7 +1037,6 @@
         <w:rPr>
           <w:rFonts w:eastAsia="黑体"/>
           <w:rFonts w:ascii="黑体" w:hAnsi="黑体"/>
-          <w:b/>
           <w:sz w:val="32"/>
         </w:rPr>
         <w:t>四、物资清单与预算</w:t>
@@ -1070,7 +1047,6 @@
         <w:rPr>
           <w:rFonts w:eastAsia="黑体"/>
           <w:rFonts w:ascii="黑体" w:hAnsi="黑体"/>
-          <w:b/>
           <w:sz w:val="24"/>
         </w:rPr>
         <w:t>（一）立体字手工物资</w:t>
@@ -1099,7 +1075,6 @@
               <w:rPr>
                 <w:rFonts w:eastAsia="黑体"/>
                 <w:rFonts w:ascii="黑体" w:hAnsi="黑体"/>
-                <w:b/>
                 <w:sz w:val="20"/>
               </w:rPr>
               <w:t>序号</w:t>
@@ -1115,7 +1090,6 @@
               <w:rPr>
                 <w:rFonts w:eastAsia="黑体"/>
                 <w:rFonts w:ascii="黑体" w:hAnsi="黑体"/>
-                <w:b/>
                 <w:sz w:val="20"/>
               </w:rPr>
               <w:t>物品名称</w:t>
@@ -1131,7 +1105,6 @@
               <w:rPr>
                 <w:rFonts w:eastAsia="黑体"/>
                 <w:rFonts w:ascii="黑体" w:hAnsi="黑体"/>
-                <w:b/>
                 <w:sz w:val="20"/>
               </w:rPr>
               <w:t>单价(元)</w:t>
@@ -1147,7 +1120,6 @@
               <w:rPr>
                 <w:rFonts w:eastAsia="黑体"/>
                 <w:rFonts w:ascii="黑体" w:hAnsi="黑体"/>
-                <w:b/>
                 <w:sz w:val="20"/>
               </w:rPr>
               <w:t>数量</w:t>
@@ -1163,7 +1135,6 @@
               <w:rPr>
                 <w:rFonts w:eastAsia="黑体"/>
                 <w:rFonts w:ascii="黑体" w:hAnsi="黑体"/>
-                <w:b/>
                 <w:sz w:val="20"/>
               </w:rPr>
               <w:t>价格(元)</w:t>
@@ -1228,7 +1199,7 @@
                 <w:rFonts w:ascii="宋体" w:hAnsi="宋体"/>
                 <w:sz w:val="18"/>
               </w:rPr>
-              <w:t>2</w:t>
+              <w:t>3</w:t>
             </w:r>
           </w:p>
         </w:tc>
@@ -1243,7 +1214,7 @@
                 <w:rFonts w:ascii="宋体" w:hAnsi="宋体"/>
                 <w:sz w:val="18"/>
               </w:rPr>
-              <w:t>17.6</w:t>
+              <w:t>26.4</w:t>
             </w:r>
           </w:p>
         </w:tc>
@@ -1305,7 +1276,7 @@
                 <w:rFonts w:ascii="宋体" w:hAnsi="宋体"/>
                 <w:sz w:val="18"/>
               </w:rPr>
-              <w:t>1</w:t>
+              <w:t>2</w:t>
             </w:r>
           </w:p>
         </w:tc>
@@ -1320,7 +1291,7 @@
                 <w:rFonts w:ascii="宋体" w:hAnsi="宋体"/>
                 <w:sz w:val="18"/>
               </w:rPr>
-              <w:t>19.9</w:t>
+              <w:t>39.8</w:t>
             </w:r>
           </w:p>
         </w:tc>
@@ -1382,7 +1353,7 @@
                 <w:rFonts w:ascii="宋体" w:hAnsi="宋体"/>
                 <w:sz w:val="18"/>
               </w:rPr>
-              <w:t>4</w:t>
+              <w:t>6</w:t>
             </w:r>
           </w:p>
         </w:tc>
@@ -1397,7 +1368,7 @@
                 <w:rFonts w:ascii="宋体" w:hAnsi="宋体"/>
                 <w:sz w:val="18"/>
               </w:rPr>
-              <w:t>9.72</w:t>
+              <w:t>14.58</w:t>
             </w:r>
           </w:p>
         </w:tc>
@@ -1536,7 +1507,7 @@
                 <w:rFonts w:ascii="宋体" w:hAnsi="宋体"/>
                 <w:sz w:val="18"/>
               </w:rPr>
-              <w:t>6</w:t>
+              <w:t>10</w:t>
             </w:r>
           </w:p>
         </w:tc>
@@ -1551,7 +1522,7 @@
                 <w:rFonts w:ascii="宋体" w:hAnsi="宋体"/>
                 <w:sz w:val="18"/>
               </w:rPr>
-              <w:t>45</w:t>
+              <w:t>75</w:t>
             </w:r>
           </w:p>
         </w:tc>
@@ -1625,7 +1596,7 @@
                 <w:rFonts w:ascii="宋体" w:hAnsi="宋体"/>
                 <w:sz w:val="18"/>
               </w:rPr>
-              <w:t>121.52</w:t>
+              <w:t>185.08</w:t>
             </w:r>
           </w:p>
         </w:tc>
@@ -1637,10 +1608,9 @@
         <w:rPr>
           <w:rFonts w:eastAsia="黑体"/>
           <w:rFonts w:ascii="黑体" w:hAnsi="黑体"/>
-          <w:b/>
           <w:sz w:val="24"/>
         </w:rPr>
-        <w:t>（二）新年挂历物资</w:t>
+        <w:t>（二）新年挂历+福字拓印物资</w:t>
       </w:r>
     </w:p>
     <w:tbl>
@@ -1650,23 +1620,23 @@
         <w:tblLook w:firstColumn="1" w:firstRow="1" w:lastColumn="0" w:lastRow="0" w:noHBand="0" w:noVBand="1" w:val="04A0"/>
       </w:tblPr>
       <w:tblGrid>
-        <w:gridCol w:w="1728"/>
-        <w:gridCol w:w="1728"/>
-        <w:gridCol w:w="1728"/>
-        <w:gridCol w:w="1728"/>
-        <w:gridCol w:w="1728"/>
+        <w:gridCol w:w="1440"/>
+        <w:gridCol w:w="1440"/>
+        <w:gridCol w:w="1440"/>
+        <w:gridCol w:w="1440"/>
+        <w:gridCol w:w="1440"/>
+        <w:gridCol w:w="1440"/>
       </w:tblGrid>
       <w:tr>
         <w:tc>
           <w:tcPr>
-            <w:tcW w:type="dxa" w:w="1728"/>
+            <w:tcW w:type="dxa" w:w="1440"/>
           </w:tcPr>
           <w:p>
             <w:r>
               <w:rPr>
                 <w:rFonts w:eastAsia="黑体"/>
                 <w:rFonts w:ascii="黑体" w:hAnsi="黑体"/>
-                <w:b/>
                 <w:sz w:val="20"/>
               </w:rPr>
               <w:t>序号</w:t>
@@ -1675,14 +1645,13 @@
         </w:tc>
         <w:tc>
           <w:tcPr>
-            <w:tcW w:type="dxa" w:w="1728"/>
+            <w:tcW w:type="dxa" w:w="1440"/>
           </w:tcPr>
           <w:p>
             <w:r>
               <w:rPr>
                 <w:rFonts w:eastAsia="黑体"/>
                 <w:rFonts w:ascii="黑体" w:hAnsi="黑体"/>
-                <w:b/>
                 <w:sz w:val="20"/>
               </w:rPr>
               <w:t>物品名称</w:t>
@@ -1691,14 +1660,13 @@
         </w:tc>
         <w:tc>
           <w:tcPr>
-            <w:tcW w:type="dxa" w:w="1728"/>
+            <w:tcW w:type="dxa" w:w="1440"/>
           </w:tcPr>
           <w:p>
             <w:r>
               <w:rPr>
                 <w:rFonts w:eastAsia="黑体"/>
                 <w:rFonts w:ascii="黑体" w:hAnsi="黑体"/>
-                <w:b/>
                 <w:sz w:val="20"/>
               </w:rPr>
               <w:t>单价(元)</w:t>
@@ -1707,14 +1675,13 @@
         </w:tc>
         <w:tc>
           <w:tcPr>
-            <w:tcW w:type="dxa" w:w="1728"/>
+            <w:tcW w:type="dxa" w:w="1440"/>
           </w:tcPr>
           <w:p>
             <w:r>
               <w:rPr>
                 <w:rFonts w:eastAsia="黑体"/>
                 <w:rFonts w:ascii="黑体" w:hAnsi="黑体"/>
-                <w:b/>
                 <w:sz w:val="20"/>
               </w:rPr>
               <w:t>数量</w:t>
@@ -1723,17 +1690,31 @@
         </w:tc>
         <w:tc>
           <w:tcPr>
-            <w:tcW w:type="dxa" w:w="1728"/>
+            <w:tcW w:type="dxa" w:w="1440"/>
           </w:tcPr>
           <w:p>
             <w:r>
               <w:rPr>
                 <w:rFonts w:eastAsia="黑体"/>
                 <w:rFonts w:ascii="黑体" w:hAnsi="黑体"/>
-                <w:b/>
                 <w:sz w:val="20"/>
               </w:rPr>
               <w:t>价格(元)</w:t>
+            </w:r>
+          </w:p>
+        </w:tc>
+        <w:tc>
+          <w:tcPr>
+            <w:tcW w:type="dxa" w:w="1440"/>
+          </w:tcPr>
+          <w:p>
+            <w:r>
+              <w:rPr>
+                <w:rFonts w:eastAsia="黑体"/>
+                <w:rFonts w:ascii="黑体" w:hAnsi="黑体"/>
+                <w:sz w:val="20"/>
+              </w:rPr>
+              <w:t>备注</w:t>
             </w:r>
           </w:p>
         </w:tc>
@@ -1741,7 +1722,7 @@
       <w:tr>
         <w:tc>
           <w:tcPr>
-            <w:tcW w:type="dxa" w:w="1728"/>
+            <w:tcW w:type="dxa" w:w="1440"/>
           </w:tcPr>
           <w:p>
             <w:r>
@@ -1756,7 +1737,7 @@
         </w:tc>
         <w:tc>
           <w:tcPr>
-            <w:tcW w:type="dxa" w:w="1728"/>
+            <w:tcW w:type="dxa" w:w="1440"/>
           </w:tcPr>
           <w:p>
             <w:r>
@@ -1765,13 +1746,13 @@
                 <w:rFonts w:ascii="宋体" w:hAnsi="宋体"/>
                 <w:sz w:val="18"/>
               </w:rPr>
-              <w:t>国潮风新年挂饰DIY材料包</w:t>
+              <w:t>空白宣纸挂历2026年</w:t>
             </w:r>
           </w:p>
         </w:tc>
         <w:tc>
           <w:tcPr>
-            <w:tcW w:type="dxa" w:w="1728"/>
+            <w:tcW w:type="dxa" w:w="1440"/>
           </w:tcPr>
           <w:p>
             <w:r>
@@ -1786,7 +1767,7 @@
         </w:tc>
         <w:tc>
           <w:tcPr>
-            <w:tcW w:type="dxa" w:w="1728"/>
+            <w:tcW w:type="dxa" w:w="1440"/>
           </w:tcPr>
           <w:p>
             <w:r>
@@ -1795,13 +1776,13 @@
                 <w:rFonts w:ascii="宋体" w:hAnsi="宋体"/>
                 <w:sz w:val="18"/>
               </w:rPr>
-              <w:t>18</w:t>
+              <w:t>30</w:t>
             </w:r>
           </w:p>
         </w:tc>
         <w:tc>
           <w:tcPr>
-            <w:tcW w:type="dxa" w:w="1728"/>
+            <w:tcW w:type="dxa" w:w="1440"/>
           </w:tcPr>
           <w:p>
             <w:r>
@@ -1810,7 +1791,22 @@
                 <w:rFonts w:ascii="宋体" w:hAnsi="宋体"/>
                 <w:sz w:val="18"/>
               </w:rPr>
-              <w:t>约270</w:t>
+              <w:t>约450</w:t>
+            </w:r>
+          </w:p>
+        </w:tc>
+        <w:tc>
+          <w:tcPr>
+            <w:tcW w:type="dxa" w:w="1440"/>
+          </w:tcPr>
+          <w:p>
+            <w:r>
+              <w:rPr>
+                <w:rFonts w:eastAsia="宋体"/>
+                <w:rFonts w:ascii="宋体" w:hAnsi="宋体"/>
+                <w:sz w:val="18"/>
+              </w:rPr>
+              <w:t>马年高档年历</w:t>
             </w:r>
           </w:p>
         </w:tc>
@@ -1818,7 +1814,99 @@
       <w:tr>
         <w:tc>
           <w:tcPr>
-            <w:tcW w:type="dxa" w:w="1728"/>
+            <w:tcW w:type="dxa" w:w="1440"/>
+          </w:tcPr>
+          <w:p>
+            <w:r>
+              <w:rPr>
+                <w:rFonts w:eastAsia="宋体"/>
+                <w:rFonts w:ascii="宋体" w:hAnsi="宋体"/>
+                <w:sz w:val="18"/>
+              </w:rPr>
+              <w:t>2</w:t>
+            </w:r>
+          </w:p>
+        </w:tc>
+        <w:tc>
+          <w:tcPr>
+            <w:tcW w:type="dxa" w:w="1440"/>
+          </w:tcPr>
+          <w:p>
+            <w:r>
+              <w:rPr>
+                <w:rFonts w:eastAsia="宋体"/>
+                <w:rFonts w:ascii="宋体" w:hAnsi="宋体"/>
+                <w:sz w:val="18"/>
+              </w:rPr>
+              <w:t>福字拓印DIY材料包</w:t>
+            </w:r>
+          </w:p>
+        </w:tc>
+        <w:tc>
+          <w:tcPr>
+            <w:tcW w:type="dxa" w:w="1440"/>
+          </w:tcPr>
+          <w:p>
+            <w:r>
+              <w:rPr>
+                <w:rFonts w:eastAsia="宋体"/>
+                <w:rFonts w:ascii="宋体" w:hAnsi="宋体"/>
+                <w:sz w:val="18"/>
+              </w:rPr>
+              <w:t>约10</w:t>
+            </w:r>
+          </w:p>
+        </w:tc>
+        <w:tc>
+          <w:tcPr>
+            <w:tcW w:type="dxa" w:w="1440"/>
+          </w:tcPr>
+          <w:p>
+            <w:r>
+              <w:rPr>
+                <w:rFonts w:eastAsia="宋体"/>
+                <w:rFonts w:ascii="宋体" w:hAnsi="宋体"/>
+                <w:sz w:val="18"/>
+              </w:rPr>
+              <w:t>30</w:t>
+            </w:r>
+          </w:p>
+        </w:tc>
+        <w:tc>
+          <w:tcPr>
+            <w:tcW w:type="dxa" w:w="1440"/>
+          </w:tcPr>
+          <w:p>
+            <w:r>
+              <w:rPr>
+                <w:rFonts w:eastAsia="宋体"/>
+                <w:rFonts w:ascii="宋体" w:hAnsi="宋体"/>
+                <w:sz w:val="18"/>
+              </w:rPr>
+              <w:t>约300</w:t>
+            </w:r>
+          </w:p>
+        </w:tc>
+        <w:tc>
+          <w:tcPr>
+            <w:tcW w:type="dxa" w:w="1440"/>
+          </w:tcPr>
+          <w:p>
+            <w:r>
+              <w:rPr>
+                <w:rFonts w:eastAsia="宋体"/>
+                <w:rFonts w:ascii="宋体" w:hAnsi="宋体"/>
+                <w:sz w:val="18"/>
+              </w:rPr>
+              <w:t>非遗镂空模板套装</w:t>
+            </w:r>
+          </w:p>
+        </w:tc>
+      </w:tr>
+      <w:tr>
+        <w:tc>
+          <w:tcPr>
+            <w:tcW w:type="dxa" w:w="1440"/>
           </w:tcPr>
           <w:p>
             <w:r>
@@ -1832,7 +1920,7 @@
         </w:tc>
         <w:tc>
           <w:tcPr>
-            <w:tcW w:type="dxa" w:w="1728"/>
+            <w:tcW w:type="dxa" w:w="1440"/>
           </w:tcPr>
           <w:p>
             <w:r>
@@ -1847,7 +1935,7 @@
         </w:tc>
         <w:tc>
           <w:tcPr>
-            <w:tcW w:type="dxa" w:w="1728"/>
+            <w:tcW w:type="dxa" w:w="1440"/>
           </w:tcPr>
           <w:p>
             <w:r>
@@ -1861,7 +1949,7 @@
         </w:tc>
         <w:tc>
           <w:tcPr>
-            <w:tcW w:type="dxa" w:w="1728"/>
+            <w:tcW w:type="dxa" w:w="1440"/>
           </w:tcPr>
           <w:p>
             <w:r>
@@ -1875,7 +1963,7 @@
         </w:tc>
         <w:tc>
           <w:tcPr>
-            <w:tcW w:type="dxa" w:w="1728"/>
+            <w:tcW w:type="dxa" w:w="1440"/>
           </w:tcPr>
           <w:p>
             <w:r>
@@ -1884,7 +1972,21 @@
                 <w:rFonts w:ascii="宋体" w:hAnsi="宋体"/>
                 <w:sz w:val="18"/>
               </w:rPr>
-              <w:t>约270</w:t>
+              <w:t>约750</w:t>
+            </w:r>
+          </w:p>
+        </w:tc>
+        <w:tc>
+          <w:tcPr>
+            <w:tcW w:type="dxa" w:w="1440"/>
+          </w:tcPr>
+          <w:p>
+            <w:r>
+              <w:rPr>
+                <w:rFonts w:eastAsia="宋体"/>
+                <w:rFonts w:ascii="宋体" w:hAnsi="宋体"/>
+                <w:sz w:val="18"/>
+              </w:rPr>
             </w:r>
           </w:p>
         </w:tc>
@@ -1894,9 +1996,23 @@
     <w:p>
       <w:r>
         <w:rPr>
+          <w:rFonts w:eastAsia="宋体"/>
+          <w:rFonts w:ascii="宋体" w:hAnsi="宋体"/>
+          <w:sz w:val="20"/>
+        </w:rPr>
+        <w:t>【物资购买链接】</w:t>
+        <w:br/>
+        <w:t>1. 空白宣纸挂历：https://e.tb.cn/h.SAZAMdvBAATxfdk?tk=fdVWfpTxsbr</w:t>
+        <w:br/>
+        <w:t>2. 福字拓印DIY材料包：https://e.tb.cn/h.SBlXjtVy4MQuOuv?tk=cCggfpTyz0A</w:t>
+      </w:r>
+    </w:p>
+    <w:p/>
+    <w:p>
+      <w:r>
+        <w:rPr>
           <w:rFonts w:eastAsia="黑体"/>
           <w:rFonts w:ascii="黑体" w:hAnsi="黑体"/>
-          <w:b/>
           <w:sz w:val="24"/>
         </w:rPr>
         <w:t>（三）其他费用</w:t>
@@ -1925,7 +2041,6 @@
               <w:rPr>
                 <w:rFonts w:eastAsia="黑体"/>
                 <w:rFonts w:ascii="黑体" w:hAnsi="黑体"/>
-                <w:b/>
                 <w:sz w:val="20"/>
               </w:rPr>
               <w:t>序号</w:t>
@@ -1941,7 +2056,6 @@
               <w:rPr>
                 <w:rFonts w:eastAsia="黑体"/>
                 <w:rFonts w:ascii="黑体" w:hAnsi="黑体"/>
-                <w:b/>
                 <w:sz w:val="20"/>
               </w:rPr>
               <w:t>物品名称</w:t>
@@ -1957,7 +2071,6 @@
               <w:rPr>
                 <w:rFonts w:eastAsia="黑体"/>
                 <w:rFonts w:ascii="黑体" w:hAnsi="黑体"/>
-                <w:b/>
                 <w:sz w:val="20"/>
               </w:rPr>
               <w:t>单价(元)</w:t>
@@ -1973,7 +2086,6 @@
               <w:rPr>
                 <w:rFonts w:eastAsia="黑体"/>
                 <w:rFonts w:ascii="黑体" w:hAnsi="黑体"/>
-                <w:b/>
                 <w:sz w:val="20"/>
               </w:rPr>
               <w:t>数量</w:t>
@@ -1989,7 +2101,6 @@
               <w:rPr>
                 <w:rFonts w:eastAsia="黑体"/>
                 <w:rFonts w:ascii="黑体" w:hAnsi="黑体"/>
-                <w:b/>
                 <w:sz w:val="20"/>
               </w:rPr>
               <w:t>价格(元)</w:t>
@@ -2309,10 +2420,9 @@
         <w:rPr>
           <w:rFonts w:eastAsia="黑体"/>
           <w:rFonts w:ascii="黑体" w:hAnsi="黑体"/>
-          <w:b/>
           <w:sz w:val="24"/>
         </w:rPr>
-        <w:t>【总预算】：约711.52元</w:t>
+        <w:t>【总预算】：约1255.08元</w:t>
       </w:r>
     </w:p>
     <w:p/>
@@ -2324,7 +2434,6 @@
         <w:rPr>
           <w:rFonts w:eastAsia="黑体"/>
           <w:rFonts w:ascii="黑体" w:hAnsi="黑体"/>
-          <w:b/>
           <w:sz w:val="32"/>
         </w:rPr>
         <w:t>五、志愿者培训要点</w:t>
@@ -2339,19 +2448,15 @@
         </w:rPr>
         <w:t>1. 活动宗旨：核心目标是"陪伴爷爷奶奶，让爷爷奶奶开心"</w:t>
         <w:br/>
-        <w:t>2. 践行"一对一陪伴"：每位志愿者负责陪伴一位老人完成全程活动</w:t>
+        <w:t>2. 每位志愿者负责陪伴两位老人完成全程活动</w:t>
         <w:br/>
-        <w:t>3. 主动服务：要有"眼力见"，主动关注老人需求，发现老人落单时及时上前陪伴</w:t>
+        <w:t>3. 主动服务：要有"眼力见"，主动关注老人需求</w:t>
         <w:br/>
-        <w:t>4. 手工指导：</w:t>
+        <w:t>4. 手工指导：提前熟悉立体字和福字拓印的制作流程</w:t>
         <w:br/>
-        <w:t xml:space="preserve">   • 提前熟悉立体字和挂历的制作流程</w:t>
+        <w:t>5. 安全注意：使用剪刀时注意安全</w:t>
         <w:br/>
-        <w:t xml:space="preserve">   • 注意手工完成度不是最重要的，核心是提供情绪价值</w:t>
-        <w:br/>
-        <w:t xml:space="preserve">   • 耐心讲解，根据老人进度灵活调整</w:t>
-        <w:br/>
-        <w:t>5. 安全注意：使用剪刀时注意安全，必要时协助老人操作</w:t>
+        <w:t>6. 福字拓印：墨水用量适中，避免弄脏衣物</w:t>
       </w:r>
     </w:p>
     <w:p/>
@@ -2363,7 +2468,6 @@
         <w:rPr>
           <w:rFonts w:eastAsia="黑体"/>
           <w:rFonts w:ascii="黑体" w:hAnsi="黑体"/>
-          <w:b/>
           <w:sz w:val="32"/>
         </w:rPr>
         <w:t>六、活动现场注意事项</w:t>
@@ -2376,19 +2480,15 @@
           <w:rFonts w:ascii="宋体" w:hAnsi="宋体"/>
           <w:sz w:val="22"/>
         </w:rPr>
-        <w:t>1. 主持要求：热情、互动，避免生硬刻板，传递青年大学生活力</w:t>
+        <w:t>1. 主持要求：热情、互动，传递青年大学生活力</w:t>
         <w:br/>
         <w:t>2. 志愿者协作：物资分发、陪伴支持、环节衔接</w:t>
         <w:br/>
-        <w:t>3. 宣传记录：</w:t>
+        <w:t>3. 宣传记录：全员合照、活动特写照片</w:t>
         <w:br/>
-        <w:t xml:space="preserve">   • 全员大合照（老人+志愿者+工作人员）</w:t>
+        <w:t>4. PPT要求：字体超大号，内容简洁</w:t>
         <w:br/>
-        <w:t xml:space="preserve">   • 活动特写照片（老人做手工、志愿者与老人互动）</w:t>
-        <w:br/>
-        <w:t xml:space="preserve">   • 手工环节结束后，志愿者和老人结对拍照</w:t>
-        <w:br/>
-        <w:t>4. PPT要求：字体超大号，内容简洁，配色清晰可见</w:t>
+        <w:t>5. 福字拓印：准备湿纸巾和垫布</w:t>
       </w:r>
     </w:p>
     <w:p/>
@@ -2400,7 +2500,6 @@
         <w:rPr>
           <w:rFonts w:eastAsia="黑体"/>
           <w:rFonts w:ascii="黑体" w:hAnsi="黑体"/>
-          <w:b/>
           <w:sz w:val="32"/>
         </w:rPr>
         <w:t>七、活动时间安排表</w:t>
@@ -2427,7 +2526,6 @@
               <w:rPr>
                 <w:rFonts w:eastAsia="黑体"/>
                 <w:rFonts w:ascii="黑体" w:hAnsi="黑体"/>
-                <w:b/>
                 <w:sz w:val="20"/>
               </w:rPr>
               <w:t>时间</w:t>
@@ -2443,7 +2541,6 @@
               <w:rPr>
                 <w:rFonts w:eastAsia="黑体"/>
                 <w:rFonts w:ascii="黑体" w:hAnsi="黑体"/>
-                <w:b/>
                 <w:sz w:val="20"/>
               </w:rPr>
               <w:t>环节</w:t>
@@ -2459,7 +2556,6 @@
               <w:rPr>
                 <w:rFonts w:eastAsia="黑体"/>
                 <w:rFonts w:ascii="黑体" w:hAnsi="黑体"/>
-                <w:b/>
                 <w:sz w:val="20"/>
               </w:rPr>
               <w:t>内容</w:t>
@@ -2588,7 +2684,7 @@
                 <w:rFonts w:ascii="宋体" w:hAnsi="宋体"/>
                 <w:sz w:val="18"/>
               </w:rPr>
-              <w:t>新年挂历DIY</w:t>
+              <w:t>挂历+福字拓印</w:t>
             </w:r>
           </w:p>
         </w:tc>
@@ -2603,7 +2699,7 @@
                 <w:rFonts w:ascii="宋体" w:hAnsi="宋体"/>
                 <w:sz w:val="18"/>
               </w:rPr>
-              <w:t>材料准备、组装制作、装饰美化</w:t>
+              <w:t>宣纸挂历制作、福字拓印</w:t>
             </w:r>
           </w:p>
         </w:tc>

</xml_diff>